<commit_message>
Rename Project of ChileTravel to Travel All
</commit_message>
<xml_diff>
--- a/0_documentation/Chilean Travel.docx
+++ b/0_documentation/Chilean Travel.docx
@@ -18,25 +18,7 @@
           <w:b/>
           <w:sz w:val="24"/>
         </w:rPr>
-        <w:t>Chilean</w:t>
-      </w:r>
-      <w:proofErr w:type="spellEnd"/>
-      <w:r>
-        <w:rPr>
-          <w:rFonts w:ascii="Arial" w:hAnsi="Arial" w:cs="Arial"/>
-          <w:b/>
-          <w:sz w:val="24"/>
-        </w:rPr>
-        <w:t xml:space="preserve"> </w:t>
-      </w:r>
-      <w:proofErr w:type="spellStart"/>
-      <w:r>
-        <w:rPr>
-          <w:rFonts w:ascii="Arial" w:hAnsi="Arial" w:cs="Arial"/>
-          <w:b/>
-          <w:sz w:val="24"/>
-        </w:rPr>
-        <w:t>Travel</w:t>
+        <w:t>TravelAll</w:t>
       </w:r>
       <w:proofErr w:type="spellEnd"/>
     </w:p>
@@ -61,30 +43,7 @@
           <w:rFonts w:ascii="Arial" w:hAnsi="Arial" w:cs="Arial"/>
           <w:sz w:val="24"/>
         </w:rPr>
-        <w:t>El proyecto de softwar</w:t>
-      </w:r>
-      <w:r>
-        <w:rPr>
-          <w:rFonts w:ascii="Arial" w:hAnsi="Arial" w:cs="Arial"/>
-          <w:sz w:val="24"/>
-        </w:rPr>
-        <w:t xml:space="preserve">e </w:t>
-      </w:r>
-      <w:proofErr w:type="spellStart"/>
-      <w:r>
-        <w:rPr>
-          <w:rFonts w:ascii="Arial" w:hAnsi="Arial" w:cs="Arial"/>
-          <w:sz w:val="24"/>
-        </w:rPr>
-        <w:t>Chilean</w:t>
-      </w:r>
-      <w:proofErr w:type="spellEnd"/>
-      <w:r>
-        <w:rPr>
-          <w:rFonts w:ascii="Arial" w:hAnsi="Arial" w:cs="Arial"/>
-          <w:sz w:val="24"/>
-        </w:rPr>
-        <w:t xml:space="preserve"> </w:t>
+        <w:t xml:space="preserve">El proyecto de software </w:t>
       </w:r>
       <w:proofErr w:type="spellStart"/>
       <w:proofErr w:type="gramStart"/>
@@ -93,7 +52,7 @@
           <w:rFonts w:ascii="Arial" w:hAnsi="Arial" w:cs="Arial"/>
           <w:sz w:val="24"/>
         </w:rPr>
-        <w:t>Travel</w:t>
+        <w:t>TraveAll</w:t>
       </w:r>
       <w:proofErr w:type="spellEnd"/>
       <w:r>
@@ -109,35 +68,14 @@
           <w:rFonts w:ascii="Arial" w:hAnsi="Arial" w:cs="Arial"/>
           <w:sz w:val="24"/>
         </w:rPr>
-        <w:t xml:space="preserve">Chile Viajes), </w:t>
-      </w:r>
-      <w:r>
-        <w:rPr>
-          <w:rFonts w:ascii="Arial" w:hAnsi="Arial" w:cs="Arial"/>
-          <w:sz w:val="24"/>
-        </w:rPr>
-        <w:t>tendrá como objetivo principal el de proveer a client</w:t>
-      </w:r>
-      <w:r>
-        <w:rPr>
-          <w:rFonts w:ascii="Arial" w:hAnsi="Arial" w:cs="Arial"/>
-          <w:sz w:val="24"/>
-        </w:rPr>
-        <w:t xml:space="preserve">es de información sobre tarifas </w:t>
-      </w:r>
-      <w:r>
-        <w:rPr>
-          <w:rFonts w:ascii="Arial" w:hAnsi="Arial" w:cs="Arial"/>
-          <w:sz w:val="24"/>
-        </w:rPr>
-        <w:t>entre distintas entidades de transportes que s</w:t>
-      </w:r>
-      <w:r>
-        <w:rPr>
-          <w:rFonts w:ascii="Arial" w:hAnsi="Arial" w:cs="Arial"/>
-          <w:sz w:val="24"/>
-        </w:rPr>
-        <w:t xml:space="preserve">e utilizan hoy en día en Chile, </w:t>
+        <w:t>Viajar Todos</w:t>
+      </w:r>
+      <w:r>
+        <w:rPr>
+          <w:rFonts w:ascii="Arial" w:hAnsi="Arial" w:cs="Arial"/>
+          <w:sz w:val="24"/>
+        </w:rPr>
+        <w:t xml:space="preserve">), tendrá como objetivo principal el de proveer a clientes de información sobre tarifas entre distintas entidades de transportes que se utilizan hoy en día en Chile, </w:t>
       </w:r>
       <w:proofErr w:type="spellStart"/>
       <w:r>
@@ -169,21 +107,7 @@
           <w:rFonts w:ascii="Arial" w:hAnsi="Arial" w:cs="Arial"/>
           <w:sz w:val="24"/>
         </w:rPr>
-        <w:t xml:space="preserve"> una fuente de información para que fu</w:t>
-      </w:r>
-      <w:r>
-        <w:rPr>
-          <w:rFonts w:ascii="Arial" w:hAnsi="Arial" w:cs="Arial"/>
-          <w:sz w:val="24"/>
-        </w:rPr>
-        <w:t>turos clientes se conviertan en posible</w:t>
-      </w:r>
-      <w:r>
-        <w:rPr>
-          <w:rFonts w:ascii="Arial" w:hAnsi="Arial" w:cs="Arial"/>
-          <w:sz w:val="24"/>
-        </w:rPr>
-        <w:t>s huéspedes de hostales y/u hoteles de a donde estimen visitar.</w:t>
+        <w:t xml:space="preserve"> una fuente de información para que futuros clientes se conviertan en posibles huéspedes de hostales y/u hoteles de a donde estimen visitar.</w:t>
       </w:r>
     </w:p>
     <w:p>
@@ -199,35 +123,7 @@
           <w:rFonts w:ascii="Arial" w:hAnsi="Arial" w:cs="Arial"/>
           <w:sz w:val="24"/>
         </w:rPr>
-        <w:t>En primera instancia solo trabajara con medios de transportes que operen en la</w:t>
-      </w:r>
-      <w:r>
-        <w:rPr>
-          <w:rFonts w:ascii="Arial" w:hAnsi="Arial" w:cs="Arial"/>
-          <w:sz w:val="24"/>
-        </w:rPr>
-        <w:t xml:space="preserve"> </w:t>
-      </w:r>
-      <w:r>
-        <w:rPr>
-          <w:rFonts w:ascii="Arial" w:hAnsi="Arial" w:cs="Arial"/>
-          <w:sz w:val="24"/>
-        </w:rPr>
-        <w:t>novena región de la araucaria, con pretensio</w:t>
-      </w:r>
-      <w:r>
-        <w:rPr>
-          <w:rFonts w:ascii="Arial" w:hAnsi="Arial" w:cs="Arial"/>
-          <w:sz w:val="24"/>
-        </w:rPr>
-        <w:t xml:space="preserve">nes de ampliar el rubro a nivel </w:t>
-      </w:r>
-      <w:r>
-        <w:rPr>
-          <w:rFonts w:ascii="Arial" w:hAnsi="Arial" w:cs="Arial"/>
-          <w:sz w:val="24"/>
-        </w:rPr>
-        <w:t>nacional.</w:t>
+        <w:t>En primera instancia solo trabajara con medios de transportes que operen en la novena región de la araucaria, con pretensiones de ampliar el rubro a nivel nacional.</w:t>
       </w:r>
     </w:p>
     <w:p>
@@ -251,28 +147,7 @@
           <w:rFonts w:ascii="Arial" w:hAnsi="Arial" w:cs="Arial"/>
           <w:sz w:val="24"/>
         </w:rPr>
-        <w:t>Nuestros principales client</w:t>
-      </w:r>
-      <w:r>
-        <w:rPr>
-          <w:rFonts w:ascii="Arial" w:hAnsi="Arial" w:cs="Arial"/>
-          <w:sz w:val="24"/>
-        </w:rPr>
-        <w:t xml:space="preserve">es serán cuyas entidades que se </w:t>
-      </w:r>
-      <w:r>
-        <w:rPr>
-          <w:rFonts w:ascii="Arial" w:hAnsi="Arial" w:cs="Arial"/>
-          <w:sz w:val="24"/>
-        </w:rPr>
-        <w:t>dediquen al rubro de transportes de pasajeros (Bu</w:t>
-      </w:r>
-      <w:r>
-        <w:rPr>
-          <w:rFonts w:ascii="Arial" w:hAnsi="Arial" w:cs="Arial"/>
-          <w:sz w:val="24"/>
-        </w:rPr>
-        <w:t xml:space="preserve">ses </w:t>
+        <w:t xml:space="preserve">Nuestros principales clientes serán cuyas entidades que se dediquen al rubro de transportes de pasajeros (Buses </w:t>
       </w:r>
       <w:proofErr w:type="spellStart"/>
       <w:r>
@@ -288,14 +163,7 @@
           <w:rFonts w:ascii="Arial" w:hAnsi="Arial" w:cs="Arial"/>
           <w:sz w:val="24"/>
         </w:rPr>
-        <w:t xml:space="preserve">, Buses Villarrica, </w:t>
-      </w:r>
-      <w:r>
-        <w:rPr>
-          <w:rFonts w:ascii="Arial" w:hAnsi="Arial" w:cs="Arial"/>
-          <w:sz w:val="24"/>
-        </w:rPr>
-        <w:t xml:space="preserve">Buses </w:t>
+        <w:t xml:space="preserve">, Buses Villarrica, Buses </w:t>
       </w:r>
       <w:proofErr w:type="spellStart"/>
       <w:r>
@@ -311,49 +179,7 @@
           <w:rFonts w:ascii="Arial" w:hAnsi="Arial" w:cs="Arial"/>
           <w:sz w:val="24"/>
         </w:rPr>
-        <w:t>, entre otros.) y hostales y/u hote</w:t>
-      </w:r>
-      <w:r>
-        <w:rPr>
-          <w:rFonts w:ascii="Arial" w:hAnsi="Arial" w:cs="Arial"/>
-          <w:sz w:val="24"/>
-        </w:rPr>
-        <w:t xml:space="preserve">les de la novena región, además </w:t>
-      </w:r>
-      <w:r>
-        <w:rPr>
-          <w:rFonts w:ascii="Arial" w:hAnsi="Arial" w:cs="Arial"/>
-          <w:sz w:val="24"/>
-        </w:rPr>
-        <w:t>promover el turismo en la zona a través de nuestra aplicación, como por ejemplo</w:t>
-      </w:r>
-      <w:r>
-        <w:rPr>
-          <w:rFonts w:ascii="Arial" w:hAnsi="Arial" w:cs="Arial"/>
-          <w:sz w:val="24"/>
-        </w:rPr>
-        <w:t xml:space="preserve"> </w:t>
-      </w:r>
-      <w:r>
-        <w:rPr>
-          <w:rFonts w:ascii="Arial" w:hAnsi="Arial" w:cs="Arial"/>
-          <w:sz w:val="24"/>
-        </w:rPr>
-        <w:t>empresas de turismo, sitios termales, entre otros. Y así poder ofrecer las</w:t>
-      </w:r>
-      <w:r>
-        <w:rPr>
-          <w:rFonts w:ascii="Arial" w:hAnsi="Arial" w:cs="Arial"/>
-          <w:sz w:val="24"/>
-        </w:rPr>
-        <w:t xml:space="preserve"> </w:t>
-      </w:r>
-      <w:r>
-        <w:rPr>
-          <w:rFonts w:ascii="Arial" w:hAnsi="Arial" w:cs="Arial"/>
-          <w:sz w:val="24"/>
-        </w:rPr>
-        <w:t>bondades de la región a los pasajeros.</w:t>
+        <w:t>, entre otros.) y hostales y/u hoteles de la novena región, además promover el turismo en la zona a través de nuestra aplicación, como por ejemplo empresas de turismo, sitios termales, entre otros. Y así poder ofrecer las bondades de la región a los pasajeros.</w:t>
       </w:r>
     </w:p>
     <w:p>
@@ -391,15 +217,6 @@
           <w:lang w:eastAsia="es-CL"/>
         </w:rPr>
       </w:pPr>
-    </w:p>
-    <w:p>
-      <w:pPr>
-        <w:jc w:val="both"/>
-        <w:rPr>
-          <w:rFonts w:ascii="Arial" w:hAnsi="Arial" w:cs="Arial"/>
-          <w:sz w:val="24"/>
-        </w:rPr>
-      </w:pPr>
       <w:r>
         <w:rPr>
           <w:rFonts w:ascii="Arial" w:hAnsi="Arial" w:cs="Arial"/>
@@ -411,7 +228,7 @@
           <wp:inline distT="0" distB="0" distL="0" distR="0">
             <wp:extent cx="5612130" cy="4028898"/>
             <wp:effectExtent l="0" t="0" r="7620" b="0"/>
-            <wp:docPr id="1" name="Imagen 1" descr="C:\Users\sebas\OneDrive\Documentos\GitHub\Chilean-Travel\1_diagrams\ModeloComercialChileTravel.png"/>
+            <wp:docPr id="2" name="Imagen 2" descr="C:\Users\sebas\OneDrive\Documentos\GitHub\Chilean-Travel\1_diagrams\ModeloComercialTravelAll.png"/>
             <wp:cNvGraphicFramePr>
               <a:graphicFrameLocks xmlns:a="http://schemas.openxmlformats.org/drawingml/2006/main" noChangeAspect="1"/>
             </wp:cNvGraphicFramePr>
@@ -419,7 +236,7 @@
               <a:graphicData uri="http://schemas.openxmlformats.org/drawingml/2006/picture">
                 <pic:pic xmlns:pic="http://schemas.openxmlformats.org/drawingml/2006/picture">
                   <pic:nvPicPr>
-                    <pic:cNvPr id="0" name="Picture 1" descr="C:\Users\sebas\OneDrive\Documentos\GitHub\Chilean-Travel\1_diagrams\ModeloComercialChileTravel.png"/>
+                    <pic:cNvPr id="0" name="Picture 1" descr="C:\Users\sebas\OneDrive\Documentos\GitHub\Chilean-Travel\1_diagrams\ModeloComercialTravelAll.png"/>
                     <pic:cNvPicPr>
                       <a:picLocks noChangeAspect="1" noChangeArrowheads="1"/>
                     </pic:cNvPicPr>
@@ -456,6 +273,17 @@
           </wp:inline>
         </w:drawing>
       </w:r>
+      <w:bookmarkStart w:id="0" w:name="_GoBack"/>
+      <w:bookmarkEnd w:id="0"/>
+    </w:p>
+    <w:p>
+      <w:pPr>
+        <w:jc w:val="both"/>
+        <w:rPr>
+          <w:rFonts w:ascii="Arial" w:hAnsi="Arial" w:cs="Arial"/>
+          <w:sz w:val="24"/>
+        </w:rPr>
+      </w:pPr>
     </w:p>
     <w:p>
       <w:pPr>
@@ -589,20 +417,13 @@
                 <w:sz w:val="24"/>
               </w:rPr>
             </w:pPr>
-            <w:r>
-              <w:rPr>
-                <w:rFonts w:ascii="Arial" w:hAnsi="Arial" w:cs="Arial"/>
-                <w:sz w:val="24"/>
-              </w:rPr>
-              <w:t xml:space="preserve">Chile </w:t>
-            </w:r>
             <w:proofErr w:type="spellStart"/>
             <w:r>
               <w:rPr>
                 <w:rFonts w:ascii="Arial" w:hAnsi="Arial" w:cs="Arial"/>
                 <w:sz w:val="24"/>
               </w:rPr>
-              <w:t>Travel</w:t>
+              <w:t>TravelAll</w:t>
             </w:r>
             <w:proofErr w:type="spellEnd"/>
           </w:p>
@@ -652,14 +473,7 @@
                 <w:rFonts w:ascii="Arial" w:hAnsi="Arial" w:cs="Arial"/>
                 <w:sz w:val="24"/>
               </w:rPr>
-              <w:t>además</w:t>
-            </w:r>
-            <w:r>
-              <w:rPr>
-                <w:rFonts w:ascii="Arial" w:hAnsi="Arial" w:cs="Arial"/>
-                <w:sz w:val="24"/>
-              </w:rPr>
-              <w:t xml:space="preserve"> de incrementar</w:t>
+              <w:t>además de incrementar</w:t>
             </w:r>
             <w:r>
               <w:rPr>
@@ -724,14 +538,7 @@
                 <w:rFonts w:ascii="Arial" w:hAnsi="Arial" w:cs="Arial"/>
                 <w:sz w:val="24"/>
               </w:rPr>
-              <w:t xml:space="preserve">Medios de </w:t>
-            </w:r>
-            <w:r>
-              <w:rPr>
-                <w:rFonts w:ascii="Arial" w:hAnsi="Arial" w:cs="Arial"/>
-                <w:sz w:val="24"/>
-              </w:rPr>
-              <w:t>Transportes</w:t>
+              <w:t>Medios de Transportes</w:t>
             </w:r>
           </w:p>
         </w:tc>
@@ -752,7 +559,7 @@
                 <w:rFonts w:ascii="Arial" w:hAnsi="Arial" w:cs="Arial"/>
                 <w:sz w:val="24"/>
               </w:rPr>
-              <w:t xml:space="preserve">Beneficia a Chile </w:t>
+              <w:t xml:space="preserve">Beneficia a </w:t>
             </w:r>
             <w:proofErr w:type="spellStart"/>
             <w:r>
@@ -770,6 +577,22 @@
               </w:rPr>
               <w:t xml:space="preserve"> </w:t>
             </w:r>
+            <w:proofErr w:type="spellStart"/>
+            <w:r>
+              <w:rPr>
+                <w:rFonts w:ascii="Arial" w:hAnsi="Arial" w:cs="Arial"/>
+                <w:sz w:val="24"/>
+              </w:rPr>
+              <w:t>All</w:t>
+            </w:r>
+            <w:proofErr w:type="spellEnd"/>
+            <w:r>
+              <w:rPr>
+                <w:rFonts w:ascii="Arial" w:hAnsi="Arial" w:cs="Arial"/>
+                <w:sz w:val="24"/>
+              </w:rPr>
+              <w:t xml:space="preserve"> </w:t>
+            </w:r>
             <w:r>
               <w:rPr>
                 <w:rFonts w:ascii="Arial" w:hAnsi="Arial" w:cs="Arial"/>
@@ -866,20 +689,13 @@
                 <w:sz w:val="24"/>
               </w:rPr>
             </w:pPr>
-            <w:r>
-              <w:rPr>
-                <w:rFonts w:ascii="Arial" w:hAnsi="Arial" w:cs="Arial"/>
-                <w:sz w:val="24"/>
-              </w:rPr>
-              <w:t xml:space="preserve">Chile </w:t>
-            </w:r>
             <w:proofErr w:type="spellStart"/>
             <w:r>
               <w:rPr>
                 <w:rFonts w:ascii="Arial" w:hAnsi="Arial" w:cs="Arial"/>
                 <w:sz w:val="24"/>
               </w:rPr>
-              <w:t>Travel</w:t>
+              <w:t>TravelAll</w:t>
             </w:r>
             <w:proofErr w:type="spellEnd"/>
           </w:p>
@@ -898,20 +714,13 @@
                 <w:sz w:val="24"/>
               </w:rPr>
             </w:pPr>
-            <w:r>
-              <w:rPr>
-                <w:rFonts w:ascii="Arial" w:hAnsi="Arial" w:cs="Arial"/>
-                <w:sz w:val="24"/>
-              </w:rPr>
-              <w:t xml:space="preserve">Chile </w:t>
-            </w:r>
             <w:proofErr w:type="spellStart"/>
             <w:r>
               <w:rPr>
                 <w:rFonts w:ascii="Arial" w:hAnsi="Arial" w:cs="Arial"/>
                 <w:sz w:val="24"/>
               </w:rPr>
-              <w:t>Travel</w:t>
+              <w:t>TravelAll</w:t>
             </w:r>
             <w:proofErr w:type="spellEnd"/>
           </w:p>
@@ -947,21 +756,7 @@
                 <w:rFonts w:ascii="Arial" w:hAnsi="Arial" w:cs="Arial"/>
                 <w:sz w:val="24"/>
               </w:rPr>
-              <w:t xml:space="preserve">ara </w:t>
-            </w:r>
-            <w:r>
-              <w:rPr>
-                <w:rFonts w:ascii="Arial" w:hAnsi="Arial" w:cs="Arial"/>
-                <w:sz w:val="24"/>
-              </w:rPr>
-              <w:t>además</w:t>
-            </w:r>
-            <w:r>
-              <w:rPr>
-                <w:rFonts w:ascii="Arial" w:hAnsi="Arial" w:cs="Arial"/>
-                <w:sz w:val="24"/>
-              </w:rPr>
-              <w:t xml:space="preserve"> de que si </w:t>
+              <w:t xml:space="preserve">ara además de que si </w:t>
             </w:r>
             <w:r>
               <w:rPr>
@@ -1061,7 +856,7 @@
                 <w:rFonts w:ascii="Arial" w:hAnsi="Arial" w:cs="Arial"/>
                 <w:sz w:val="24"/>
               </w:rPr>
-              <w:t xml:space="preserve">Beneficia a Chile </w:t>
+              <w:t xml:space="preserve">Beneficia a </w:t>
             </w:r>
             <w:proofErr w:type="spellStart"/>
             <w:r>
@@ -1069,7 +864,7 @@
                 <w:rFonts w:ascii="Arial" w:hAnsi="Arial" w:cs="Arial"/>
                 <w:sz w:val="24"/>
               </w:rPr>
-              <w:t>Travel</w:t>
+              <w:t>TravelAll</w:t>
             </w:r>
             <w:proofErr w:type="spellEnd"/>
             <w:r>
@@ -1119,14 +914,7 @@
                 <w:rFonts w:ascii="Arial" w:hAnsi="Arial" w:cs="Arial"/>
                 <w:sz w:val="24"/>
               </w:rPr>
-              <w:t>Además</w:t>
-            </w:r>
-            <w:r>
-              <w:rPr>
-                <w:rFonts w:ascii="Arial" w:hAnsi="Arial" w:cs="Arial"/>
-                <w:sz w:val="24"/>
-              </w:rPr>
-              <w:t xml:space="preserve"> si se llega </w:t>
+              <w:t xml:space="preserve">Además si se llega </w:t>
             </w:r>
             <w:r>
               <w:rPr>
@@ -1184,20 +972,13 @@
                 <w:sz w:val="24"/>
               </w:rPr>
             </w:pPr>
-            <w:r>
-              <w:rPr>
-                <w:rFonts w:ascii="Arial" w:hAnsi="Arial" w:cs="Arial"/>
-                <w:sz w:val="24"/>
-              </w:rPr>
-              <w:t xml:space="preserve">Chile </w:t>
-            </w:r>
             <w:proofErr w:type="spellStart"/>
             <w:r>
               <w:rPr>
                 <w:rFonts w:ascii="Arial" w:hAnsi="Arial" w:cs="Arial"/>
                 <w:sz w:val="24"/>
               </w:rPr>
-              <w:t>Travel</w:t>
+              <w:t>TravelAll</w:t>
             </w:r>
             <w:proofErr w:type="spellEnd"/>
           </w:p>
@@ -1216,20 +997,13 @@
                 <w:sz w:val="24"/>
               </w:rPr>
             </w:pPr>
-            <w:r>
-              <w:rPr>
-                <w:rFonts w:ascii="Arial" w:hAnsi="Arial" w:cs="Arial"/>
-                <w:sz w:val="24"/>
-              </w:rPr>
-              <w:t xml:space="preserve">Chile </w:t>
-            </w:r>
             <w:proofErr w:type="spellStart"/>
             <w:r>
               <w:rPr>
                 <w:rFonts w:ascii="Arial" w:hAnsi="Arial" w:cs="Arial"/>
                 <w:sz w:val="24"/>
               </w:rPr>
-              <w:t>Travel</w:t>
+              <w:t>TravelAll</w:t>
             </w:r>
             <w:proofErr w:type="spellEnd"/>
           </w:p>
@@ -1251,21 +1025,7 @@
                 <w:rFonts w:ascii="Arial" w:hAnsi="Arial" w:cs="Arial"/>
                 <w:sz w:val="24"/>
               </w:rPr>
-              <w:t>Beneficia a esta entidad por medio de publi</w:t>
-            </w:r>
-            <w:r>
-              <w:rPr>
-                <w:rFonts w:ascii="Arial" w:hAnsi="Arial" w:cs="Arial"/>
-                <w:sz w:val="24"/>
-              </w:rPr>
-              <w:t xml:space="preserve">cidad que se le </w:t>
-            </w:r>
-            <w:r>
-              <w:rPr>
-                <w:rFonts w:ascii="Arial" w:hAnsi="Arial" w:cs="Arial"/>
-                <w:sz w:val="24"/>
-              </w:rPr>
-              <w:t>ara al establecimiento</w:t>
+              <w:t>Beneficia a esta entidad por medio de publicidad que se le ara al establecimiento</w:t>
             </w:r>
             <w:r>
               <w:rPr>
@@ -1361,7 +1121,7 @@
                 <w:rFonts w:ascii="Arial" w:hAnsi="Arial" w:cs="Arial"/>
                 <w:sz w:val="24"/>
               </w:rPr>
-              <w:t xml:space="preserve">Beneficia a Chile </w:t>
+              <w:t xml:space="preserve">Beneficia a </w:t>
             </w:r>
             <w:proofErr w:type="spellStart"/>
             <w:r>
@@ -1369,7 +1129,7 @@
                 <w:rFonts w:ascii="Arial" w:hAnsi="Arial" w:cs="Arial"/>
                 <w:sz w:val="24"/>
               </w:rPr>
-              <w:t>Travel</w:t>
+              <w:t>TravelAll</w:t>
             </w:r>
             <w:proofErr w:type="spellEnd"/>
             <w:r>
@@ -1421,20 +1181,29 @@
                 <w:sz w:val="24"/>
               </w:rPr>
             </w:pPr>
-            <w:r>
-              <w:rPr>
-                <w:rFonts w:ascii="Arial" w:hAnsi="Arial" w:cs="Arial"/>
-                <w:sz w:val="24"/>
-              </w:rPr>
-              <w:t xml:space="preserve">Chile </w:t>
-            </w:r>
             <w:proofErr w:type="spellStart"/>
             <w:r>
               <w:rPr>
                 <w:rFonts w:ascii="Arial" w:hAnsi="Arial" w:cs="Arial"/>
                 <w:sz w:val="24"/>
               </w:rPr>
-              <w:t>Travel</w:t>
+              <w:t>Trave</w:t>
+            </w:r>
+            <w:proofErr w:type="spellEnd"/>
+            <w:r>
+              <w:rPr>
+                <w:rFonts w:ascii="Arial" w:hAnsi="Arial" w:cs="Arial"/>
+                <w:sz w:val="24"/>
+              </w:rPr>
+              <w:t xml:space="preserve"> </w:t>
+            </w:r>
+            <w:proofErr w:type="spellStart"/>
+            <w:r>
+              <w:rPr>
+                <w:rFonts w:ascii="Arial" w:hAnsi="Arial" w:cs="Arial"/>
+                <w:sz w:val="24"/>
+              </w:rPr>
+              <w:t>All</w:t>
             </w:r>
             <w:proofErr w:type="spellEnd"/>
           </w:p>
@@ -1450,8 +1219,6 @@
           <w:sz w:val="24"/>
         </w:rPr>
       </w:pPr>
-      <w:bookmarkStart w:id="0" w:name="_GoBack"/>
-      <w:bookmarkEnd w:id="0"/>
     </w:p>
     <w:sectPr>
       <w:pgSz w:w="12240" w:h="15840"/>

</xml_diff>